<commit_message>
Development of the codes for comparison between ML models in rainfall prediction
</commit_message>
<xml_diff>
--- a/Reultados/Graficos Algoritmos.docx
+++ b/Reultados/Graficos Algoritmos.docx
@@ -42,10 +42,10 @@
           <w:noProof/>
         </w:rPr>
         <w:drawing>
-          <wp:inline distT="0" distB="0" distL="0" distR="0" wp14:anchorId="542F3D8F" wp14:editId="595EA1FC">
-            <wp:extent cx="5326380" cy="3412070"/>
-            <wp:effectExtent l="0" t="0" r="7620" b="0"/>
-            <wp:docPr id="1003570810" name="Picture 1" descr="A red lines and dots&#10;&#10;Description automatically generated"/>
+          <wp:inline distT="0" distB="0" distL="0" distR="0" wp14:anchorId="2BFB0B29" wp14:editId="0BAED085">
+            <wp:extent cx="5650302" cy="3617159"/>
+            <wp:effectExtent l="0" t="0" r="7620" b="2540"/>
+            <wp:docPr id="1912140382" name="Picture 34" descr="A red lines and dots&#10;&#10;Description automatically generated"/>
             <wp:cNvGraphicFramePr>
               <a:graphicFrameLocks xmlns:a="http://schemas.openxmlformats.org/drawingml/2006/main" noChangeAspect="1"/>
             </wp:cNvGraphicFramePr>
@@ -53,7 +53,7 @@
               <a:graphicData uri="http://schemas.openxmlformats.org/drawingml/2006/picture">
                 <pic:pic xmlns:pic="http://schemas.openxmlformats.org/drawingml/2006/picture">
                   <pic:nvPicPr>
-                    <pic:cNvPr id="1003570810" name="Picture 1" descr="A red lines and dots&#10;&#10;Description automatically generated"/>
+                    <pic:cNvPr id="1912140382" name="Picture 34" descr="A red lines and dots&#10;&#10;Description automatically generated"/>
                     <pic:cNvPicPr>
                       <a:picLocks noChangeAspect="1" noChangeArrowheads="1"/>
                     </pic:cNvPicPr>
@@ -74,7 +74,7 @@
                   <pic:spPr bwMode="auto">
                     <a:xfrm>
                       <a:off x="0" y="0"/>
-                      <a:ext cx="5334151" cy="3417048"/>
+                      <a:ext cx="5655963" cy="3620783"/>
                     </a:xfrm>
                     <a:prstGeom prst="rect">
                       <a:avLst/>
@@ -103,10 +103,10 @@
           <w:noProof/>
         </w:rPr>
         <w:drawing>
-          <wp:inline distT="0" distB="0" distL="0" distR="0" wp14:anchorId="7266E8E8" wp14:editId="593AD767">
-            <wp:extent cx="5448300" cy="3438948"/>
-            <wp:effectExtent l="0" t="0" r="0" b="9525"/>
-            <wp:docPr id="1748269022" name="Picture 2" descr="A blue lines and dots&#10;&#10;Description automatically generated"/>
+          <wp:inline distT="0" distB="0" distL="0" distR="0" wp14:anchorId="1FC36E30" wp14:editId="3FE508EB">
+            <wp:extent cx="5943600" cy="3750310"/>
+            <wp:effectExtent l="0" t="0" r="0" b="0"/>
+            <wp:docPr id="1414747777" name="Picture 35" descr="A blue lines on a white background&#10;&#10;Description automatically generated"/>
             <wp:cNvGraphicFramePr>
               <a:graphicFrameLocks xmlns:a="http://schemas.openxmlformats.org/drawingml/2006/main" noChangeAspect="1"/>
             </wp:cNvGraphicFramePr>
@@ -114,7 +114,7 @@
               <a:graphicData uri="http://schemas.openxmlformats.org/drawingml/2006/picture">
                 <pic:pic xmlns:pic="http://schemas.openxmlformats.org/drawingml/2006/picture">
                   <pic:nvPicPr>
-                    <pic:cNvPr id="1748269022" name="Picture 2" descr="A blue lines and dots&#10;&#10;Description automatically generated"/>
+                    <pic:cNvPr id="1414747777" name="Picture 35" descr="A blue lines on a white background&#10;&#10;Description automatically generated"/>
                     <pic:cNvPicPr>
                       <a:picLocks noChangeAspect="1" noChangeArrowheads="1"/>
                     </pic:cNvPicPr>
@@ -135,7 +135,7 @@
                   <pic:spPr bwMode="auto">
                     <a:xfrm>
                       <a:off x="0" y="0"/>
-                      <a:ext cx="5454589" cy="3442917"/>
+                      <a:ext cx="5943600" cy="3750310"/>
                     </a:xfrm>
                     <a:prstGeom prst="rect">
                       <a:avLst/>
@@ -159,22 +159,6 @@
           <w:lang w:val="en-US"/>
         </w:rPr>
       </w:pPr>
-    </w:p>
-    <w:p>
-      <w:pPr>
-        <w:jc w:val="center"/>
-        <w:rPr>
-          <w:lang w:val="en-US"/>
-        </w:rPr>
-      </w:pPr>
-    </w:p>
-    <w:p>
-      <w:pPr>
-        <w:jc w:val="center"/>
-        <w:rPr>
-          <w:lang w:val="en-US"/>
-        </w:rPr>
-      </w:pPr>
       <w:r>
         <w:rPr>
           <w:lang w:val="en-US"/>
@@ -195,10 +179,10 @@
           <w:noProof/>
         </w:rPr>
         <w:drawing>
-          <wp:inline distT="0" distB="0" distL="0" distR="0" wp14:anchorId="0C8EAB3E" wp14:editId="26CC35D9">
-            <wp:extent cx="5943600" cy="3803015"/>
+          <wp:inline distT="0" distB="0" distL="0" distR="0" wp14:anchorId="7B0F014F" wp14:editId="0C0A4186">
+            <wp:extent cx="5943600" cy="3804920"/>
             <wp:effectExtent l="0" t="0" r="0" b="0"/>
-            <wp:docPr id="63070380" name="Picture 3" descr="A red lines and dots&#10;&#10;Description automatically generated"/>
+            <wp:docPr id="1284471581" name="Picture 32" descr="A red lines and dots&#10;&#10;Description automatically generated"/>
             <wp:cNvGraphicFramePr>
               <a:graphicFrameLocks xmlns:a="http://schemas.openxmlformats.org/drawingml/2006/main" noChangeAspect="1"/>
             </wp:cNvGraphicFramePr>
@@ -206,7 +190,7 @@
               <a:graphicData uri="http://schemas.openxmlformats.org/drawingml/2006/picture">
                 <pic:pic xmlns:pic="http://schemas.openxmlformats.org/drawingml/2006/picture">
                   <pic:nvPicPr>
-                    <pic:cNvPr id="63070380" name="Picture 3" descr="A red lines and dots&#10;&#10;Description automatically generated"/>
+                    <pic:cNvPr id="1284471581" name="Picture 32" descr="A red lines and dots&#10;&#10;Description automatically generated"/>
                     <pic:cNvPicPr>
                       <a:picLocks noChangeAspect="1" noChangeArrowheads="1"/>
                     </pic:cNvPicPr>
@@ -227,7 +211,7 @@
                   <pic:spPr bwMode="auto">
                     <a:xfrm>
                       <a:off x="0" y="0"/>
-                      <a:ext cx="5943600" cy="3803015"/>
+                      <a:ext cx="5943600" cy="3804920"/>
                     </a:xfrm>
                     <a:prstGeom prst="rect">
                       <a:avLst/>
@@ -256,10 +240,10 @@
           <w:noProof/>
         </w:rPr>
         <w:drawing>
-          <wp:inline distT="0" distB="0" distL="0" distR="0" wp14:anchorId="36F58E2D" wp14:editId="20B397D7">
-            <wp:extent cx="5943600" cy="3747135"/>
+          <wp:inline distT="0" distB="0" distL="0" distR="0" wp14:anchorId="7FB8EFB0" wp14:editId="4BC9D945">
+            <wp:extent cx="5943600" cy="3750310"/>
             <wp:effectExtent l="0" t="0" r="0" b="0"/>
-            <wp:docPr id="1831525080" name="Picture 4" descr="A blue lines on a white background&#10;&#10;Description automatically generated"/>
+            <wp:docPr id="189952846" name="Picture 33" descr="A blue line art on a white background&#10;&#10;Description automatically generated"/>
             <wp:cNvGraphicFramePr>
               <a:graphicFrameLocks xmlns:a="http://schemas.openxmlformats.org/drawingml/2006/main" noChangeAspect="1"/>
             </wp:cNvGraphicFramePr>
@@ -267,7 +251,7 @@
               <a:graphicData uri="http://schemas.openxmlformats.org/drawingml/2006/picture">
                 <pic:pic xmlns:pic="http://schemas.openxmlformats.org/drawingml/2006/picture">
                   <pic:nvPicPr>
-                    <pic:cNvPr id="1831525080" name="Picture 4" descr="A blue lines on a white background&#10;&#10;Description automatically generated"/>
+                    <pic:cNvPr id="189952846" name="Picture 33" descr="A blue line art on a white background&#10;&#10;Description automatically generated"/>
                     <pic:cNvPicPr>
                       <a:picLocks noChangeAspect="1" noChangeArrowheads="1"/>
                     </pic:cNvPicPr>
@@ -288,7 +272,7 @@
                   <pic:spPr bwMode="auto">
                     <a:xfrm>
                       <a:off x="0" y="0"/>
-                      <a:ext cx="5943600" cy="3747135"/>
+                      <a:ext cx="5943600" cy="3750310"/>
                     </a:xfrm>
                     <a:prstGeom prst="rect">
                       <a:avLst/>
@@ -332,10 +316,10 @@
           <w:noProof/>
         </w:rPr>
         <w:drawing>
-          <wp:inline distT="0" distB="0" distL="0" distR="0" wp14:anchorId="467B94D9" wp14:editId="08C54F59">
-            <wp:extent cx="5943600" cy="3803015"/>
+          <wp:inline distT="0" distB="0" distL="0" distR="0" wp14:anchorId="453E895F" wp14:editId="2C166794">
+            <wp:extent cx="5943600" cy="3804920"/>
             <wp:effectExtent l="0" t="0" r="0" b="0"/>
-            <wp:docPr id="1202066783" name="Picture 5" descr="A red lines and dots&#10;&#10;Description automatically generated"/>
+            <wp:docPr id="226452617" name="Picture 30" descr="A red lines on a white background&#10;&#10;Description automatically generated"/>
             <wp:cNvGraphicFramePr>
               <a:graphicFrameLocks xmlns:a="http://schemas.openxmlformats.org/drawingml/2006/main" noChangeAspect="1"/>
             </wp:cNvGraphicFramePr>
@@ -343,7 +327,7 @@
               <a:graphicData uri="http://schemas.openxmlformats.org/drawingml/2006/picture">
                 <pic:pic xmlns:pic="http://schemas.openxmlformats.org/drawingml/2006/picture">
                   <pic:nvPicPr>
-                    <pic:cNvPr id="1202066783" name="Picture 5" descr="A red lines and dots&#10;&#10;Description automatically generated"/>
+                    <pic:cNvPr id="226452617" name="Picture 30" descr="A red lines on a white background&#10;&#10;Description automatically generated"/>
                     <pic:cNvPicPr>
                       <a:picLocks noChangeAspect="1" noChangeArrowheads="1"/>
                     </pic:cNvPicPr>
@@ -364,7 +348,7 @@
                   <pic:spPr bwMode="auto">
                     <a:xfrm>
                       <a:off x="0" y="0"/>
-                      <a:ext cx="5943600" cy="3803015"/>
+                      <a:ext cx="5943600" cy="3804920"/>
                     </a:xfrm>
                     <a:prstGeom prst="rect">
                       <a:avLst/>
@@ -393,10 +377,10 @@
           <w:noProof/>
         </w:rPr>
         <w:drawing>
-          <wp:inline distT="0" distB="0" distL="0" distR="0" wp14:anchorId="0F19BE15" wp14:editId="1B405142">
-            <wp:extent cx="5943600" cy="3747135"/>
+          <wp:inline distT="0" distB="0" distL="0" distR="0" wp14:anchorId="5644C636" wp14:editId="5158E248">
+            <wp:extent cx="5943600" cy="3750310"/>
             <wp:effectExtent l="0" t="0" r="0" b="0"/>
-            <wp:docPr id="1973892039" name="Picture 6" descr="A blue lines and dots&#10;&#10;Description automatically generated"/>
+            <wp:docPr id="1865577402" name="Picture 31" descr="A blue line drawing of a bridge&#10;&#10;Description automatically generated"/>
             <wp:cNvGraphicFramePr>
               <a:graphicFrameLocks xmlns:a="http://schemas.openxmlformats.org/drawingml/2006/main" noChangeAspect="1"/>
             </wp:cNvGraphicFramePr>
@@ -404,7 +388,7 @@
               <a:graphicData uri="http://schemas.openxmlformats.org/drawingml/2006/picture">
                 <pic:pic xmlns:pic="http://schemas.openxmlformats.org/drawingml/2006/picture">
                   <pic:nvPicPr>
-                    <pic:cNvPr id="1973892039" name="Picture 6" descr="A blue lines and dots&#10;&#10;Description automatically generated"/>
+                    <pic:cNvPr id="1865577402" name="Picture 31" descr="A blue line drawing of a bridge&#10;&#10;Description automatically generated"/>
                     <pic:cNvPicPr>
                       <a:picLocks noChangeAspect="1" noChangeArrowheads="1"/>
                     </pic:cNvPicPr>
@@ -425,7 +409,7 @@
                   <pic:spPr bwMode="auto">
                     <a:xfrm>
                       <a:off x="0" y="0"/>
-                      <a:ext cx="5943600" cy="3747135"/>
+                      <a:ext cx="5943600" cy="3750310"/>
                     </a:xfrm>
                     <a:prstGeom prst="rect">
                       <a:avLst/>
@@ -469,10 +453,10 @@
           <w:noProof/>
         </w:rPr>
         <w:drawing>
-          <wp:inline distT="0" distB="0" distL="0" distR="0" wp14:anchorId="6304C029" wp14:editId="4776A402">
-            <wp:extent cx="5943600" cy="3803015"/>
+          <wp:inline distT="0" distB="0" distL="0" distR="0" wp14:anchorId="43AC76D2" wp14:editId="7A56077F">
+            <wp:extent cx="5943600" cy="3804920"/>
             <wp:effectExtent l="0" t="0" r="0" b="0"/>
-            <wp:docPr id="547306810" name="Picture 7" descr="A red lines and dots&#10;&#10;Description automatically generated"/>
+            <wp:docPr id="187051662" name="Picture 28" descr="A red lines and dots&#10;&#10;Description automatically generated"/>
             <wp:cNvGraphicFramePr>
               <a:graphicFrameLocks xmlns:a="http://schemas.openxmlformats.org/drawingml/2006/main" noChangeAspect="1"/>
             </wp:cNvGraphicFramePr>
@@ -480,7 +464,7 @@
               <a:graphicData uri="http://schemas.openxmlformats.org/drawingml/2006/picture">
                 <pic:pic xmlns:pic="http://schemas.openxmlformats.org/drawingml/2006/picture">
                   <pic:nvPicPr>
-                    <pic:cNvPr id="547306810" name="Picture 7" descr="A red lines and dots&#10;&#10;Description automatically generated"/>
+                    <pic:cNvPr id="187051662" name="Picture 28" descr="A red lines and dots&#10;&#10;Description automatically generated"/>
                     <pic:cNvPicPr>
                       <a:picLocks noChangeAspect="1" noChangeArrowheads="1"/>
                     </pic:cNvPicPr>
@@ -501,7 +485,7 @@
                   <pic:spPr bwMode="auto">
                     <a:xfrm>
                       <a:off x="0" y="0"/>
-                      <a:ext cx="5943600" cy="3803015"/>
+                      <a:ext cx="5943600" cy="3804920"/>
                     </a:xfrm>
                     <a:prstGeom prst="rect">
                       <a:avLst/>
@@ -530,10 +514,10 @@
           <w:noProof/>
         </w:rPr>
         <w:drawing>
-          <wp:inline distT="0" distB="0" distL="0" distR="0" wp14:anchorId="241616A5" wp14:editId="27F196B3">
-            <wp:extent cx="5943600" cy="3747135"/>
+          <wp:inline distT="0" distB="0" distL="0" distR="0" wp14:anchorId="623A020A" wp14:editId="315F7662">
+            <wp:extent cx="5943600" cy="3750310"/>
             <wp:effectExtent l="0" t="0" r="0" b="0"/>
-            <wp:docPr id="90037009" name="Picture 8" descr="A blue lines on a white background&#10;&#10;Description automatically generated"/>
+            <wp:docPr id="1271551528" name="Picture 29" descr="A blue lines and dots&#10;&#10;Description automatically generated"/>
             <wp:cNvGraphicFramePr>
               <a:graphicFrameLocks xmlns:a="http://schemas.openxmlformats.org/drawingml/2006/main" noChangeAspect="1"/>
             </wp:cNvGraphicFramePr>
@@ -541,7 +525,7 @@
               <a:graphicData uri="http://schemas.openxmlformats.org/drawingml/2006/picture">
                 <pic:pic xmlns:pic="http://schemas.openxmlformats.org/drawingml/2006/picture">
                   <pic:nvPicPr>
-                    <pic:cNvPr id="90037009" name="Picture 8" descr="A blue lines on a white background&#10;&#10;Description automatically generated"/>
+                    <pic:cNvPr id="1271551528" name="Picture 29" descr="A blue lines and dots&#10;&#10;Description automatically generated"/>
                     <pic:cNvPicPr>
                       <a:picLocks noChangeAspect="1" noChangeArrowheads="1"/>
                     </pic:cNvPicPr>
@@ -562,7 +546,7 @@
                   <pic:spPr bwMode="auto">
                     <a:xfrm>
                       <a:off x="0" y="0"/>
-                      <a:ext cx="5943600" cy="3747135"/>
+                      <a:ext cx="5943600" cy="3750310"/>
                     </a:xfrm>
                     <a:prstGeom prst="rect">
                       <a:avLst/>
@@ -620,10 +604,10 @@
           <w:noProof/>
         </w:rPr>
         <w:drawing>
-          <wp:inline distT="0" distB="0" distL="0" distR="0" wp14:anchorId="46607173" wp14:editId="5510ADEA">
-            <wp:extent cx="5591175" cy="3577516"/>
-            <wp:effectExtent l="0" t="0" r="0" b="4445"/>
-            <wp:docPr id="688368694" name="Picture 9" descr="A red lines and dots&#10;&#10;Description automatically generated"/>
+          <wp:inline distT="0" distB="0" distL="0" distR="0" wp14:anchorId="68D50655" wp14:editId="079089B2">
+            <wp:extent cx="5805577" cy="3716562"/>
+            <wp:effectExtent l="0" t="0" r="5080" b="0"/>
+            <wp:docPr id="643522462" name="Picture 42" descr="A red lines and dots&#10;&#10;Description automatically generated"/>
             <wp:cNvGraphicFramePr>
               <a:graphicFrameLocks xmlns:a="http://schemas.openxmlformats.org/drawingml/2006/main" noChangeAspect="1"/>
             </wp:cNvGraphicFramePr>
@@ -631,7 +615,7 @@
               <a:graphicData uri="http://schemas.openxmlformats.org/drawingml/2006/picture">
                 <pic:pic xmlns:pic="http://schemas.openxmlformats.org/drawingml/2006/picture">
                   <pic:nvPicPr>
-                    <pic:cNvPr id="688368694" name="Picture 9" descr="A red lines and dots&#10;&#10;Description automatically generated"/>
+                    <pic:cNvPr id="643522462" name="Picture 42" descr="A red lines and dots&#10;&#10;Description automatically generated"/>
                     <pic:cNvPicPr>
                       <a:picLocks noChangeAspect="1" noChangeArrowheads="1"/>
                     </pic:cNvPicPr>
@@ -652,7 +636,7 @@
                   <pic:spPr bwMode="auto">
                     <a:xfrm>
                       <a:off x="0" y="0"/>
-                      <a:ext cx="5598045" cy="3581912"/>
+                      <a:ext cx="5809812" cy="3719273"/>
                     </a:xfrm>
                     <a:prstGeom prst="rect">
                       <a:avLst/>
@@ -681,10 +665,10 @@
           <w:noProof/>
         </w:rPr>
         <w:drawing>
-          <wp:inline distT="0" distB="0" distL="0" distR="0" wp14:anchorId="19C5D874" wp14:editId="5A08F3A0">
-            <wp:extent cx="5657850" cy="3566984"/>
+          <wp:inline distT="0" distB="0" distL="0" distR="0" wp14:anchorId="4B343913" wp14:editId="6E07FA82">
+            <wp:extent cx="5943600" cy="3750310"/>
             <wp:effectExtent l="0" t="0" r="0" b="0"/>
-            <wp:docPr id="510313297" name="Picture 10" descr="A blue lines on a white background&#10;&#10;Description automatically generated"/>
+            <wp:docPr id="909088408" name="Picture 43" descr="A blue lines on a white background&#10;&#10;Description automatically generated"/>
             <wp:cNvGraphicFramePr>
               <a:graphicFrameLocks xmlns:a="http://schemas.openxmlformats.org/drawingml/2006/main" noChangeAspect="1"/>
             </wp:cNvGraphicFramePr>
@@ -692,7 +676,7 @@
               <a:graphicData uri="http://schemas.openxmlformats.org/drawingml/2006/picture">
                 <pic:pic xmlns:pic="http://schemas.openxmlformats.org/drawingml/2006/picture">
                   <pic:nvPicPr>
-                    <pic:cNvPr id="510313297" name="Picture 10" descr="A blue lines on a white background&#10;&#10;Description automatically generated"/>
+                    <pic:cNvPr id="909088408" name="Picture 43" descr="A blue lines on a white background&#10;&#10;Description automatically generated"/>
                     <pic:cNvPicPr>
                       <a:picLocks noChangeAspect="1" noChangeArrowheads="1"/>
                     </pic:cNvPicPr>
@@ -713,7 +697,7 @@
                   <pic:spPr bwMode="auto">
                     <a:xfrm>
                       <a:off x="0" y="0"/>
-                      <a:ext cx="5667498" cy="3573066"/>
+                      <a:ext cx="5943600" cy="3750310"/>
                     </a:xfrm>
                     <a:prstGeom prst="rect">
                       <a:avLst/>
@@ -737,14 +721,6 @@
           <w:lang w:val="en-US"/>
         </w:rPr>
       </w:pPr>
-    </w:p>
-    <w:p>
-      <w:pPr>
-        <w:jc w:val="center"/>
-        <w:rPr>
-          <w:lang w:val="en-US"/>
-        </w:rPr>
-      </w:pPr>
       <w:r>
         <w:rPr>
           <w:lang w:val="en-US"/>
@@ -765,10 +741,10 @@
           <w:noProof/>
         </w:rPr>
         <w:drawing>
-          <wp:inline distT="0" distB="0" distL="0" distR="0" wp14:anchorId="07B21311" wp14:editId="63C2978D">
-            <wp:extent cx="5943600" cy="3747135"/>
+          <wp:inline distT="0" distB="0" distL="0" distR="0" wp14:anchorId="63F7061D" wp14:editId="2B86C492">
+            <wp:extent cx="5943600" cy="3804920"/>
             <wp:effectExtent l="0" t="0" r="0" b="0"/>
-            <wp:docPr id="1123045904" name="Picture 11" descr="A red lines and dots&#10;&#10;Description automatically generated"/>
+            <wp:docPr id="1569991280" name="Picture 40" descr="A red lines and dots&#10;&#10;Description automatically generated"/>
             <wp:cNvGraphicFramePr>
               <a:graphicFrameLocks xmlns:a="http://schemas.openxmlformats.org/drawingml/2006/main" noChangeAspect="1"/>
             </wp:cNvGraphicFramePr>
@@ -776,7 +752,7 @@
               <a:graphicData uri="http://schemas.openxmlformats.org/drawingml/2006/picture">
                 <pic:pic xmlns:pic="http://schemas.openxmlformats.org/drawingml/2006/picture">
                   <pic:nvPicPr>
-                    <pic:cNvPr id="1123045904" name="Picture 11" descr="A red lines and dots&#10;&#10;Description automatically generated"/>
+                    <pic:cNvPr id="1569991280" name="Picture 40" descr="A red lines and dots&#10;&#10;Description automatically generated"/>
                     <pic:cNvPicPr>
                       <a:picLocks noChangeAspect="1" noChangeArrowheads="1"/>
                     </pic:cNvPicPr>
@@ -797,7 +773,7 @@
                   <pic:spPr bwMode="auto">
                     <a:xfrm>
                       <a:off x="0" y="0"/>
-                      <a:ext cx="5943600" cy="3747135"/>
+                      <a:ext cx="5943600" cy="3804920"/>
                     </a:xfrm>
                     <a:prstGeom prst="rect">
                       <a:avLst/>
@@ -826,10 +802,10 @@
           <w:noProof/>
         </w:rPr>
         <w:drawing>
-          <wp:inline distT="0" distB="0" distL="0" distR="0" wp14:anchorId="1DCD2895" wp14:editId="1DE54066">
-            <wp:extent cx="5943600" cy="3747135"/>
+          <wp:inline distT="0" distB="0" distL="0" distR="0" wp14:anchorId="62927DA1" wp14:editId="1DEF83FE">
+            <wp:extent cx="5943600" cy="3750310"/>
             <wp:effectExtent l="0" t="0" r="0" b="0"/>
-            <wp:docPr id="351788515" name="Picture 12" descr="A blue lines and dots&#10;&#10;Description automatically generated"/>
+            <wp:docPr id="384383715" name="Picture 41" descr="A blue lines and dots&#10;&#10;Description automatically generated"/>
             <wp:cNvGraphicFramePr>
               <a:graphicFrameLocks xmlns:a="http://schemas.openxmlformats.org/drawingml/2006/main" noChangeAspect="1"/>
             </wp:cNvGraphicFramePr>
@@ -837,7 +813,7 @@
               <a:graphicData uri="http://schemas.openxmlformats.org/drawingml/2006/picture">
                 <pic:pic xmlns:pic="http://schemas.openxmlformats.org/drawingml/2006/picture">
                   <pic:nvPicPr>
-                    <pic:cNvPr id="351788515" name="Picture 12" descr="A blue lines and dots&#10;&#10;Description automatically generated"/>
+                    <pic:cNvPr id="384383715" name="Picture 41" descr="A blue lines and dots&#10;&#10;Description automatically generated"/>
                     <pic:cNvPicPr>
                       <a:picLocks noChangeAspect="1" noChangeArrowheads="1"/>
                     </pic:cNvPicPr>
@@ -858,7 +834,7 @@
                   <pic:spPr bwMode="auto">
                     <a:xfrm>
                       <a:off x="0" y="0"/>
-                      <a:ext cx="5943600" cy="3747135"/>
+                      <a:ext cx="5943600" cy="3750310"/>
                     </a:xfrm>
                     <a:prstGeom prst="rect">
                       <a:avLst/>
@@ -882,14 +858,6 @@
           <w:lang w:val="en-US"/>
         </w:rPr>
       </w:pPr>
-    </w:p>
-    <w:p>
-      <w:pPr>
-        <w:jc w:val="center"/>
-        <w:rPr>
-          <w:lang w:val="en-US"/>
-        </w:rPr>
-      </w:pPr>
       <w:r>
         <w:rPr>
           <w:lang w:val="en-US"/>
@@ -910,10 +878,10 @@
           <w:noProof/>
         </w:rPr>
         <w:drawing>
-          <wp:inline distT="0" distB="0" distL="0" distR="0" wp14:anchorId="01A8F113" wp14:editId="481E8170">
-            <wp:extent cx="5943600" cy="3803015"/>
+          <wp:inline distT="0" distB="0" distL="0" distR="0" wp14:anchorId="796B664A" wp14:editId="7E150105">
+            <wp:extent cx="5943600" cy="3750310"/>
             <wp:effectExtent l="0" t="0" r="0" b="0"/>
-            <wp:docPr id="235961900" name="Picture 13" descr="A red lines and dots&#10;&#10;Description automatically generated"/>
+            <wp:docPr id="68743913" name="Picture 38" descr="A red lines and dots&#10;&#10;Description automatically generated"/>
             <wp:cNvGraphicFramePr>
               <a:graphicFrameLocks xmlns:a="http://schemas.openxmlformats.org/drawingml/2006/main" noChangeAspect="1"/>
             </wp:cNvGraphicFramePr>
@@ -921,7 +889,7 @@
               <a:graphicData uri="http://schemas.openxmlformats.org/drawingml/2006/picture">
                 <pic:pic xmlns:pic="http://schemas.openxmlformats.org/drawingml/2006/picture">
                   <pic:nvPicPr>
-                    <pic:cNvPr id="235961900" name="Picture 13" descr="A red lines and dots&#10;&#10;Description automatically generated"/>
+                    <pic:cNvPr id="68743913" name="Picture 38" descr="A red lines and dots&#10;&#10;Description automatically generated"/>
                     <pic:cNvPicPr>
                       <a:picLocks noChangeAspect="1" noChangeArrowheads="1"/>
                     </pic:cNvPicPr>
@@ -942,7 +910,7 @@
                   <pic:spPr bwMode="auto">
                     <a:xfrm>
                       <a:off x="0" y="0"/>
-                      <a:ext cx="5943600" cy="3803015"/>
+                      <a:ext cx="5943600" cy="3750310"/>
                     </a:xfrm>
                     <a:prstGeom prst="rect">
                       <a:avLst/>
@@ -968,28 +936,13 @@
       </w:pPr>
       <w:r>
         <w:rPr>
-          <w:lang w:val="en-US"/>
-        </w:rPr>
-        <w:t>GBM200</w:t>
-      </w:r>
-    </w:p>
-    <w:p>
-      <w:pPr>
-        <w:jc w:val="center"/>
-        <w:rPr>
-          <w:lang w:val="en-US"/>
-        </w:rPr>
-      </w:pPr>
-      <w:r>
-        <w:rPr>
           <w:noProof/>
         </w:rPr>
-        <w:lastRenderedPageBreak/>
         <w:drawing>
-          <wp:inline distT="0" distB="0" distL="0" distR="0" wp14:anchorId="690B758F" wp14:editId="3B42804F">
-            <wp:extent cx="5943600" cy="3803015"/>
+          <wp:inline distT="0" distB="0" distL="0" distR="0" wp14:anchorId="27B4BEFC" wp14:editId="62B596CB">
+            <wp:extent cx="5943600" cy="3750310"/>
             <wp:effectExtent l="0" t="0" r="0" b="0"/>
-            <wp:docPr id="1657990094" name="Picture 14" descr="A red lines and dots&#10;&#10;Description automatically generated"/>
+            <wp:docPr id="2088674260" name="Picture 39" descr="A blue lines connected to a white background&#10;&#10;Description automatically generated"/>
             <wp:cNvGraphicFramePr>
               <a:graphicFrameLocks xmlns:a="http://schemas.openxmlformats.org/drawingml/2006/main" noChangeAspect="1"/>
             </wp:cNvGraphicFramePr>
@@ -997,7 +950,7 @@
               <a:graphicData uri="http://schemas.openxmlformats.org/drawingml/2006/picture">
                 <pic:pic xmlns:pic="http://schemas.openxmlformats.org/drawingml/2006/picture">
                   <pic:nvPicPr>
-                    <pic:cNvPr id="1657990094" name="Picture 14" descr="A red lines and dots&#10;&#10;Description automatically generated"/>
+                    <pic:cNvPr id="2088674260" name="Picture 39" descr="A blue lines connected to a white background&#10;&#10;Description automatically generated"/>
                     <pic:cNvPicPr>
                       <a:picLocks noChangeAspect="1" noChangeArrowheads="1"/>
                     </pic:cNvPicPr>
@@ -1018,7 +971,7 @@
                   <pic:spPr bwMode="auto">
                     <a:xfrm>
                       <a:off x="0" y="0"/>
-                      <a:ext cx="5943600" cy="3803015"/>
+                      <a:ext cx="5943600" cy="3750310"/>
                     </a:xfrm>
                     <a:prstGeom prst="rect">
                       <a:avLst/>
@@ -1042,15 +995,38 @@
           <w:lang w:val="en-US"/>
         </w:rPr>
       </w:pPr>
+    </w:p>
+    <w:p>
+      <w:pPr>
+        <w:jc w:val="center"/>
+        <w:rPr>
+          <w:lang w:val="en-US"/>
+        </w:rPr>
+      </w:pPr>
+      <w:r>
+        <w:rPr>
+          <w:lang w:val="en-US"/>
+        </w:rPr>
+        <w:lastRenderedPageBreak/>
+        <w:t>GBM200</w:t>
+      </w:r>
+    </w:p>
+    <w:p>
+      <w:pPr>
+        <w:jc w:val="center"/>
+        <w:rPr>
+          <w:lang w:val="en-US"/>
+        </w:rPr>
+      </w:pPr>
       <w:r>
         <w:rPr>
           <w:noProof/>
         </w:rPr>
         <w:drawing>
-          <wp:inline distT="0" distB="0" distL="0" distR="0" wp14:anchorId="028B26F8" wp14:editId="2E9E417A">
-            <wp:extent cx="5943600" cy="3784600"/>
+          <wp:inline distT="0" distB="0" distL="0" distR="0" wp14:anchorId="1375BF58" wp14:editId="275FB58E">
+            <wp:extent cx="5943600" cy="3804920"/>
             <wp:effectExtent l="0" t="0" r="0" b="0"/>
-            <wp:docPr id="1556208462" name="Picture 15" descr="A blue lines on a white background&#10;&#10;Description automatically generated"/>
+            <wp:docPr id="127885530" name="Picture 36" descr="A red lines and dots&#10;&#10;Description automatically generated"/>
             <wp:cNvGraphicFramePr>
               <a:graphicFrameLocks xmlns:a="http://schemas.openxmlformats.org/drawingml/2006/main" noChangeAspect="1"/>
             </wp:cNvGraphicFramePr>
@@ -1058,7 +1034,7 @@
               <a:graphicData uri="http://schemas.openxmlformats.org/drawingml/2006/picture">
                 <pic:pic xmlns:pic="http://schemas.openxmlformats.org/drawingml/2006/picture">
                   <pic:nvPicPr>
-                    <pic:cNvPr id="1556208462" name="Picture 15" descr="A blue lines on a white background&#10;&#10;Description automatically generated"/>
+                    <pic:cNvPr id="127885530" name="Picture 36" descr="A red lines and dots&#10;&#10;Description automatically generated"/>
                     <pic:cNvPicPr>
                       <a:picLocks noChangeAspect="1" noChangeArrowheads="1"/>
                     </pic:cNvPicPr>
@@ -1079,7 +1055,7 @@
                   <pic:spPr bwMode="auto">
                     <a:xfrm>
                       <a:off x="0" y="0"/>
-                      <a:ext cx="5943600" cy="3784600"/>
+                      <a:ext cx="5943600" cy="3804920"/>
                     </a:xfrm>
                     <a:prstGeom prst="rect">
                       <a:avLst/>
@@ -1103,52 +1079,15 @@
           <w:lang w:val="en-US"/>
         </w:rPr>
       </w:pPr>
-    </w:p>
-    <w:p>
-      <w:pPr>
-        <w:jc w:val="center"/>
-        <w:rPr>
-          <w:lang w:val="en-US"/>
-        </w:rPr>
-      </w:pPr>
-      <w:r>
-        <w:rPr>
-          <w:lang w:val="en-US"/>
-        </w:rPr>
-        <w:lastRenderedPageBreak/>
-        <w:t>NN (GRAFICOS)</w:t>
-      </w:r>
-    </w:p>
-    <w:p>
-      <w:pPr>
-        <w:jc w:val="center"/>
-        <w:rPr>
-          <w:lang w:val="en-US"/>
-        </w:rPr>
-      </w:pPr>
-      <w:r>
-        <w:rPr>
-          <w:lang w:val="en-US"/>
-        </w:rPr>
-        <w:t>NN2C64N</w:t>
-      </w:r>
-    </w:p>
-    <w:p>
-      <w:pPr>
-        <w:jc w:val="center"/>
-        <w:rPr>
-          <w:lang w:val="en-US"/>
-        </w:rPr>
-      </w:pPr>
       <w:r>
         <w:rPr>
           <w:noProof/>
         </w:rPr>
         <w:drawing>
-          <wp:inline distT="0" distB="0" distL="0" distR="0" wp14:anchorId="282DDEF7" wp14:editId="220B9B93">
-            <wp:extent cx="5943600" cy="3803015"/>
+          <wp:inline distT="0" distB="0" distL="0" distR="0" wp14:anchorId="0C383651" wp14:editId="6EB06E91">
+            <wp:extent cx="5943600" cy="3787775"/>
             <wp:effectExtent l="0" t="0" r="0" b="0"/>
-            <wp:docPr id="2015855406" name="Picture 20" descr="A red lines and dots&#10;&#10;Description automatically generated"/>
+            <wp:docPr id="1932566107" name="Picture 37" descr="A blue lines on a white background&#10;&#10;Description automatically generated"/>
             <wp:cNvGraphicFramePr>
               <a:graphicFrameLocks xmlns:a="http://schemas.openxmlformats.org/drawingml/2006/main" noChangeAspect="1"/>
             </wp:cNvGraphicFramePr>
@@ -1156,7 +1095,7 @@
               <a:graphicData uri="http://schemas.openxmlformats.org/drawingml/2006/picture">
                 <pic:pic xmlns:pic="http://schemas.openxmlformats.org/drawingml/2006/picture">
                   <pic:nvPicPr>
-                    <pic:cNvPr id="2015855406" name="Picture 20" descr="A red lines and dots&#10;&#10;Description automatically generated"/>
+                    <pic:cNvPr id="1932566107" name="Picture 37" descr="A blue lines on a white background&#10;&#10;Description automatically generated"/>
                     <pic:cNvPicPr>
                       <a:picLocks noChangeAspect="1" noChangeArrowheads="1"/>
                     </pic:cNvPicPr>
@@ -1177,7 +1116,7 @@
                   <pic:spPr bwMode="auto">
                     <a:xfrm>
                       <a:off x="0" y="0"/>
-                      <a:ext cx="5943600" cy="3803015"/>
+                      <a:ext cx="5943600" cy="3787775"/>
                     </a:xfrm>
                     <a:prstGeom prst="rect">
                       <a:avLst/>
@@ -1203,13 +1142,42 @@
       </w:pPr>
       <w:r>
         <w:rPr>
+          <w:lang w:val="en-US"/>
+        </w:rPr>
+        <w:lastRenderedPageBreak/>
+        <w:t>NN (GRAFICOS)</w:t>
+      </w:r>
+    </w:p>
+    <w:p>
+      <w:pPr>
+        <w:jc w:val="center"/>
+        <w:rPr>
+          <w:lang w:val="en-US"/>
+        </w:rPr>
+      </w:pPr>
+      <w:r>
+        <w:rPr>
+          <w:lang w:val="en-US"/>
+        </w:rPr>
+        <w:t>NN2C64N</w:t>
+      </w:r>
+    </w:p>
+    <w:p>
+      <w:pPr>
+        <w:jc w:val="center"/>
+        <w:rPr>
+          <w:lang w:val="en-US"/>
+        </w:rPr>
+      </w:pPr>
+      <w:r>
+        <w:rPr>
           <w:noProof/>
         </w:rPr>
         <w:drawing>
-          <wp:inline distT="0" distB="0" distL="0" distR="0" wp14:anchorId="661C6031" wp14:editId="0BFEAC2D">
-            <wp:extent cx="5943600" cy="3706495"/>
+          <wp:inline distT="0" distB="0" distL="0" distR="0" wp14:anchorId="54925288" wp14:editId="3742EADF">
+            <wp:extent cx="5684808" cy="3639249"/>
             <wp:effectExtent l="0" t="0" r="0" b="0"/>
-            <wp:docPr id="1030761940" name="Picture 21" descr="A blue lines and dots&#10;&#10;Description automatically generated"/>
+            <wp:docPr id="1565311929" name="Picture 26" descr="A red lines on a white background&#10;&#10;Description automatically generated"/>
             <wp:cNvGraphicFramePr>
               <a:graphicFrameLocks xmlns:a="http://schemas.openxmlformats.org/drawingml/2006/main" noChangeAspect="1"/>
             </wp:cNvGraphicFramePr>
@@ -1217,7 +1185,7 @@
               <a:graphicData uri="http://schemas.openxmlformats.org/drawingml/2006/picture">
                 <pic:pic xmlns:pic="http://schemas.openxmlformats.org/drawingml/2006/picture">
                   <pic:nvPicPr>
-                    <pic:cNvPr id="1030761940" name="Picture 21" descr="A blue lines and dots&#10;&#10;Description automatically generated"/>
+                    <pic:cNvPr id="1565311929" name="Picture 26" descr="A red lines on a white background&#10;&#10;Description automatically generated"/>
                     <pic:cNvPicPr>
                       <a:picLocks noChangeAspect="1" noChangeArrowheads="1"/>
                     </pic:cNvPicPr>
@@ -1238,7 +1206,7 @@
                   <pic:spPr bwMode="auto">
                     <a:xfrm>
                       <a:off x="0" y="0"/>
-                      <a:ext cx="5943600" cy="3706495"/>
+                      <a:ext cx="5686765" cy="3640502"/>
                     </a:xfrm>
                     <a:prstGeom prst="rect">
                       <a:avLst/>
@@ -1264,52 +1232,13 @@
       </w:pPr>
       <w:r>
         <w:rPr>
-          <w:lang w:val="en-US"/>
-        </w:rPr>
-        <w:lastRenderedPageBreak/>
-        <w:t>NN2C</w:t>
-      </w:r>
-      <w:r>
-        <w:rPr>
-          <w:lang w:val="en-US"/>
-        </w:rPr>
-        <w:t>1</w:t>
-      </w:r>
-      <w:r>
-        <w:rPr>
-          <w:lang w:val="en-US"/>
-        </w:rPr>
-        <w:t>2</w:t>
-      </w:r>
-      <w:r>
-        <w:rPr>
-          <w:lang w:val="en-US"/>
-        </w:rPr>
-        <w:t>8</w:t>
-      </w:r>
-      <w:r>
-        <w:rPr>
-          <w:lang w:val="en-US"/>
-        </w:rPr>
-        <w:t>N</w:t>
-      </w:r>
-    </w:p>
-    <w:p>
-      <w:pPr>
-        <w:jc w:val="center"/>
-        <w:rPr>
-          <w:lang w:val="en-US"/>
-        </w:rPr>
-      </w:pPr>
-      <w:r>
-        <w:rPr>
           <w:noProof/>
         </w:rPr>
         <w:drawing>
-          <wp:inline distT="0" distB="0" distL="0" distR="0" wp14:anchorId="4BA99E73" wp14:editId="6AE33E98">
-            <wp:extent cx="5943600" cy="3803015"/>
+          <wp:inline distT="0" distB="0" distL="0" distR="0" wp14:anchorId="30177887" wp14:editId="43A297DE">
+            <wp:extent cx="5943600" cy="3750310"/>
             <wp:effectExtent l="0" t="0" r="0" b="0"/>
-            <wp:docPr id="141146316" name="Picture 22" descr="A red lines and dots&#10;&#10;Description automatically generated"/>
+            <wp:docPr id="691383014" name="Picture 27" descr="A blue lines on a white background&#10;&#10;Description automatically generated"/>
             <wp:cNvGraphicFramePr>
               <a:graphicFrameLocks xmlns:a="http://schemas.openxmlformats.org/drawingml/2006/main" noChangeAspect="1"/>
             </wp:cNvGraphicFramePr>
@@ -1317,7 +1246,7 @@
               <a:graphicData uri="http://schemas.openxmlformats.org/drawingml/2006/picture">
                 <pic:pic xmlns:pic="http://schemas.openxmlformats.org/drawingml/2006/picture">
                   <pic:nvPicPr>
-                    <pic:cNvPr id="141146316" name="Picture 22" descr="A red lines and dots&#10;&#10;Description automatically generated"/>
+                    <pic:cNvPr id="691383014" name="Picture 27" descr="A blue lines on a white background&#10;&#10;Description automatically generated"/>
                     <pic:cNvPicPr>
                       <a:picLocks noChangeAspect="1" noChangeArrowheads="1"/>
                     </pic:cNvPicPr>
@@ -1338,7 +1267,7 @@
                   <pic:spPr bwMode="auto">
                     <a:xfrm>
                       <a:off x="0" y="0"/>
-                      <a:ext cx="5943600" cy="3803015"/>
+                      <a:ext cx="5943600" cy="3750310"/>
                     </a:xfrm>
                     <a:prstGeom prst="rect">
                       <a:avLst/>
@@ -1364,13 +1293,52 @@
       </w:pPr>
       <w:r>
         <w:rPr>
+          <w:lang w:val="en-US"/>
+        </w:rPr>
+        <w:lastRenderedPageBreak/>
+        <w:t>NN2C</w:t>
+      </w:r>
+      <w:r>
+        <w:rPr>
+          <w:lang w:val="en-US"/>
+        </w:rPr>
+        <w:t>1</w:t>
+      </w:r>
+      <w:r>
+        <w:rPr>
+          <w:lang w:val="en-US"/>
+        </w:rPr>
+        <w:t>2</w:t>
+      </w:r>
+      <w:r>
+        <w:rPr>
+          <w:lang w:val="en-US"/>
+        </w:rPr>
+        <w:t>8</w:t>
+      </w:r>
+      <w:r>
+        <w:rPr>
+          <w:lang w:val="en-US"/>
+        </w:rPr>
+        <w:t>N</w:t>
+      </w:r>
+    </w:p>
+    <w:p>
+      <w:pPr>
+        <w:jc w:val="center"/>
+        <w:rPr>
+          <w:lang w:val="en-US"/>
+        </w:rPr>
+      </w:pPr>
+      <w:r>
+        <w:rPr>
           <w:noProof/>
         </w:rPr>
         <w:drawing>
-          <wp:inline distT="0" distB="0" distL="0" distR="0" wp14:anchorId="3A0B57AF" wp14:editId="7642E8FE">
-            <wp:extent cx="5943600" cy="3747135"/>
+          <wp:inline distT="0" distB="0" distL="0" distR="0" wp14:anchorId="15054448" wp14:editId="4FDF168E">
+            <wp:extent cx="5943600" cy="3804920"/>
             <wp:effectExtent l="0" t="0" r="0" b="0"/>
-            <wp:docPr id="1360261083" name="Picture 23" descr="A blue lines and dots&#10;&#10;Description automatically generated"/>
+            <wp:docPr id="195327607" name="Picture 24" descr="A red lines on a white background&#10;&#10;Description automatically generated"/>
             <wp:cNvGraphicFramePr>
               <a:graphicFrameLocks xmlns:a="http://schemas.openxmlformats.org/drawingml/2006/main" noChangeAspect="1"/>
             </wp:cNvGraphicFramePr>
@@ -1378,7 +1346,7 @@
               <a:graphicData uri="http://schemas.openxmlformats.org/drawingml/2006/picture">
                 <pic:pic xmlns:pic="http://schemas.openxmlformats.org/drawingml/2006/picture">
                   <pic:nvPicPr>
-                    <pic:cNvPr id="1360261083" name="Picture 23" descr="A blue lines and dots&#10;&#10;Description automatically generated"/>
+                    <pic:cNvPr id="195327607" name="Picture 24" descr="A red lines on a white background&#10;&#10;Description automatically generated"/>
                     <pic:cNvPicPr>
                       <a:picLocks noChangeAspect="1" noChangeArrowheads="1"/>
                     </pic:cNvPicPr>
@@ -1399,7 +1367,7 @@
                   <pic:spPr bwMode="auto">
                     <a:xfrm>
                       <a:off x="0" y="0"/>
-                      <a:ext cx="5943600" cy="3747135"/>
+                      <a:ext cx="5943600" cy="3804920"/>
                     </a:xfrm>
                     <a:prstGeom prst="rect">
                       <a:avLst/>
@@ -1425,40 +1393,13 @@
       </w:pPr>
       <w:r>
         <w:rPr>
-          <w:lang w:val="en-US"/>
-        </w:rPr>
-        <w:lastRenderedPageBreak/>
-        <w:t>NN</w:t>
-      </w:r>
-      <w:r>
-        <w:rPr>
-          <w:lang w:val="en-US"/>
-        </w:rPr>
-        <w:t>3</w:t>
-      </w:r>
-      <w:r>
-        <w:rPr>
-          <w:lang w:val="en-US"/>
-        </w:rPr>
-        <w:t>C128N</w:t>
-      </w:r>
-    </w:p>
-    <w:p>
-      <w:pPr>
-        <w:jc w:val="center"/>
-        <w:rPr>
-          <w:lang w:val="en-US"/>
-        </w:rPr>
-      </w:pPr>
-      <w:r>
-        <w:rPr>
           <w:noProof/>
         </w:rPr>
         <w:drawing>
-          <wp:inline distT="0" distB="0" distL="0" distR="0" wp14:anchorId="785C390B" wp14:editId="1F824B24">
-            <wp:extent cx="5943600" cy="3803015"/>
+          <wp:inline distT="0" distB="0" distL="0" distR="0" wp14:anchorId="30B4EC5C" wp14:editId="225987D4">
+            <wp:extent cx="5943600" cy="3750310"/>
             <wp:effectExtent l="0" t="0" r="0" b="0"/>
-            <wp:docPr id="744979962" name="Picture 26" descr="A red lines and dots&#10;&#10;Description automatically generated"/>
+            <wp:docPr id="663142710" name="Picture 25" descr="A blue line drawn on a white background&#10;&#10;Description automatically generated"/>
             <wp:cNvGraphicFramePr>
               <a:graphicFrameLocks xmlns:a="http://schemas.openxmlformats.org/drawingml/2006/main" noChangeAspect="1"/>
             </wp:cNvGraphicFramePr>
@@ -1466,7 +1407,7 @@
               <a:graphicData uri="http://schemas.openxmlformats.org/drawingml/2006/picture">
                 <pic:pic xmlns:pic="http://schemas.openxmlformats.org/drawingml/2006/picture">
                   <pic:nvPicPr>
-                    <pic:cNvPr id="744979962" name="Picture 26" descr="A red lines and dots&#10;&#10;Description automatically generated"/>
+                    <pic:cNvPr id="663142710" name="Picture 25" descr="A blue line drawn on a white background&#10;&#10;Description automatically generated"/>
                     <pic:cNvPicPr>
                       <a:picLocks noChangeAspect="1" noChangeArrowheads="1"/>
                     </pic:cNvPicPr>
@@ -1487,7 +1428,7 @@
                   <pic:spPr bwMode="auto">
                     <a:xfrm>
                       <a:off x="0" y="0"/>
-                      <a:ext cx="5943600" cy="3803015"/>
+                      <a:ext cx="5943600" cy="3750310"/>
                     </a:xfrm>
                     <a:prstGeom prst="rect">
                       <a:avLst/>
@@ -1513,13 +1454,40 @@
       </w:pPr>
       <w:r>
         <w:rPr>
+          <w:lang w:val="en-US"/>
+        </w:rPr>
+        <w:lastRenderedPageBreak/>
+        <w:t>NN</w:t>
+      </w:r>
+      <w:r>
+        <w:rPr>
+          <w:lang w:val="en-US"/>
+        </w:rPr>
+        <w:t>3</w:t>
+      </w:r>
+      <w:r>
+        <w:rPr>
+          <w:lang w:val="en-US"/>
+        </w:rPr>
+        <w:t>C128N</w:t>
+      </w:r>
+    </w:p>
+    <w:p>
+      <w:pPr>
+        <w:jc w:val="center"/>
+        <w:rPr>
+          <w:lang w:val="en-US"/>
+        </w:rPr>
+      </w:pPr>
+      <w:r>
+        <w:rPr>
           <w:noProof/>
         </w:rPr>
         <w:drawing>
-          <wp:inline distT="0" distB="0" distL="0" distR="0" wp14:anchorId="13458248" wp14:editId="3C3EE9E7">
-            <wp:extent cx="5943600" cy="3706495"/>
+          <wp:inline distT="0" distB="0" distL="0" distR="0" wp14:anchorId="74BCB5B9" wp14:editId="2B69E747">
+            <wp:extent cx="5943600" cy="3804920"/>
             <wp:effectExtent l="0" t="0" r="0" b="0"/>
-            <wp:docPr id="1814564225" name="Picture 27" descr="A blue lines on a white background&#10;&#10;Description automatically generated"/>
+            <wp:docPr id="1483011436" name="Picture 22" descr="A red lines on a white background&#10;&#10;Description automatically generated"/>
             <wp:cNvGraphicFramePr>
               <a:graphicFrameLocks xmlns:a="http://schemas.openxmlformats.org/drawingml/2006/main" noChangeAspect="1"/>
             </wp:cNvGraphicFramePr>
@@ -1527,7 +1495,7 @@
               <a:graphicData uri="http://schemas.openxmlformats.org/drawingml/2006/picture">
                 <pic:pic xmlns:pic="http://schemas.openxmlformats.org/drawingml/2006/picture">
                   <pic:nvPicPr>
-                    <pic:cNvPr id="1814564225" name="Picture 27" descr="A blue lines on a white background&#10;&#10;Description automatically generated"/>
+                    <pic:cNvPr id="1483011436" name="Picture 22" descr="A red lines on a white background&#10;&#10;Description automatically generated"/>
                     <pic:cNvPicPr>
                       <a:picLocks noChangeAspect="1" noChangeArrowheads="1"/>
                     </pic:cNvPicPr>
@@ -1548,7 +1516,7 @@
                   <pic:spPr bwMode="auto">
                     <a:xfrm>
                       <a:off x="0" y="0"/>
-                      <a:ext cx="5943600" cy="3706495"/>
+                      <a:ext cx="5943600" cy="3804920"/>
                     </a:xfrm>
                     <a:prstGeom prst="rect">
                       <a:avLst/>
@@ -1572,50 +1540,15 @@
           <w:lang w:val="en-US"/>
         </w:rPr>
       </w:pPr>
-    </w:p>
-    <w:p>
-      <w:pPr>
-        <w:jc w:val="center"/>
-        <w:rPr>
-          <w:lang w:val="en-US"/>
-        </w:rPr>
-      </w:pPr>
-      <w:r>
-        <w:rPr>
-          <w:lang w:val="en-US"/>
-        </w:rPr>
-        <w:lastRenderedPageBreak/>
-        <w:t>NN3C</w:t>
-      </w:r>
-      <w:r>
-        <w:rPr>
-          <w:lang w:val="en-US"/>
-        </w:rPr>
-        <w:t>6</w:t>
-      </w:r>
-      <w:r>
-        <w:rPr>
-          <w:lang w:val="en-US"/>
-        </w:rPr>
-        <w:t>4N</w:t>
-      </w:r>
-    </w:p>
-    <w:p>
-      <w:pPr>
-        <w:jc w:val="center"/>
-        <w:rPr>
-          <w:lang w:val="en-US"/>
-        </w:rPr>
-      </w:pPr>
       <w:r>
         <w:rPr>
           <w:noProof/>
         </w:rPr>
         <w:drawing>
-          <wp:inline distT="0" distB="0" distL="0" distR="0" wp14:anchorId="72610BA1" wp14:editId="401530BF">
-            <wp:extent cx="5943600" cy="3803015"/>
+          <wp:inline distT="0" distB="0" distL="0" distR="0" wp14:anchorId="2F6B0230" wp14:editId="39B0F610">
+            <wp:extent cx="5943600" cy="3750310"/>
             <wp:effectExtent l="0" t="0" r="0" b="0"/>
-            <wp:docPr id="104454361" name="Picture 16" descr="A red lines and dots&#10;&#10;Description automatically generated"/>
+            <wp:docPr id="1390937223" name="Picture 23" descr="A blue lines in a shape of a triangle&#10;&#10;Description automatically generated"/>
             <wp:cNvGraphicFramePr>
               <a:graphicFrameLocks xmlns:a="http://schemas.openxmlformats.org/drawingml/2006/main" noChangeAspect="1"/>
             </wp:cNvGraphicFramePr>
@@ -1623,7 +1556,7 @@
               <a:graphicData uri="http://schemas.openxmlformats.org/drawingml/2006/picture">
                 <pic:pic xmlns:pic="http://schemas.openxmlformats.org/drawingml/2006/picture">
                   <pic:nvPicPr>
-                    <pic:cNvPr id="104454361" name="Picture 16" descr="A red lines and dots&#10;&#10;Description automatically generated"/>
+                    <pic:cNvPr id="1390937223" name="Picture 23" descr="A blue lines in a shape of a triangle&#10;&#10;Description automatically generated"/>
                     <pic:cNvPicPr>
                       <a:picLocks noChangeAspect="1" noChangeArrowheads="1"/>
                     </pic:cNvPicPr>
@@ -1644,7 +1577,7 @@
                   <pic:spPr bwMode="auto">
                     <a:xfrm>
                       <a:off x="0" y="0"/>
-                      <a:ext cx="5943600" cy="3803015"/>
+                      <a:ext cx="5943600" cy="3750310"/>
                     </a:xfrm>
                     <a:prstGeom prst="rect">
                       <a:avLst/>
@@ -1670,13 +1603,40 @@
       </w:pPr>
       <w:r>
         <w:rPr>
+          <w:lang w:val="en-US"/>
+        </w:rPr>
+        <w:lastRenderedPageBreak/>
+        <w:t>NN3C</w:t>
+      </w:r>
+      <w:r>
+        <w:rPr>
+          <w:lang w:val="en-US"/>
+        </w:rPr>
+        <w:t>6</w:t>
+      </w:r>
+      <w:r>
+        <w:rPr>
+          <w:lang w:val="en-US"/>
+        </w:rPr>
+        <w:t>4N</w:t>
+      </w:r>
+    </w:p>
+    <w:p>
+      <w:pPr>
+        <w:jc w:val="center"/>
+        <w:rPr>
+          <w:lang w:val="en-US"/>
+        </w:rPr>
+      </w:pPr>
+      <w:r>
+        <w:rPr>
           <w:noProof/>
         </w:rPr>
         <w:drawing>
-          <wp:inline distT="0" distB="0" distL="0" distR="0" wp14:anchorId="2804D0F1" wp14:editId="379A1217">
-            <wp:extent cx="5943600" cy="3747135"/>
+          <wp:inline distT="0" distB="0" distL="0" distR="0" wp14:anchorId="0CD1497B" wp14:editId="3C0D695B">
+            <wp:extent cx="5943600" cy="3804920"/>
             <wp:effectExtent l="0" t="0" r="0" b="0"/>
-            <wp:docPr id="638270226" name="Picture 17" descr="A blue lines on a white background&#10;&#10;Description automatically generated"/>
+            <wp:docPr id="814307712" name="Picture 19" descr="A red string on a white background&#10;&#10;Description automatically generated"/>
             <wp:cNvGraphicFramePr>
               <a:graphicFrameLocks xmlns:a="http://schemas.openxmlformats.org/drawingml/2006/main" noChangeAspect="1"/>
             </wp:cNvGraphicFramePr>
@@ -1684,7 +1644,7 @@
               <a:graphicData uri="http://schemas.openxmlformats.org/drawingml/2006/picture">
                 <pic:pic xmlns:pic="http://schemas.openxmlformats.org/drawingml/2006/picture">
                   <pic:nvPicPr>
-                    <pic:cNvPr id="638270226" name="Picture 17" descr="A blue lines on a white background&#10;&#10;Description automatically generated"/>
+                    <pic:cNvPr id="814307712" name="Picture 19" descr="A red string on a white background&#10;&#10;Description automatically generated"/>
                     <pic:cNvPicPr>
                       <a:picLocks noChangeAspect="1" noChangeArrowheads="1"/>
                     </pic:cNvPicPr>
@@ -1705,7 +1665,68 @@
                   <pic:spPr bwMode="auto">
                     <a:xfrm>
                       <a:off x="0" y="0"/>
-                      <a:ext cx="5943600" cy="3747135"/>
+                      <a:ext cx="5943600" cy="3804920"/>
+                    </a:xfrm>
+                    <a:prstGeom prst="rect">
+                      <a:avLst/>
+                    </a:prstGeom>
+                    <a:noFill/>
+                    <a:ln>
+                      <a:noFill/>
+                    </a:ln>
+                  </pic:spPr>
+                </pic:pic>
+              </a:graphicData>
+            </a:graphic>
+          </wp:inline>
+        </w:drawing>
+      </w:r>
+    </w:p>
+    <w:p>
+      <w:pPr>
+        <w:jc w:val="center"/>
+        <w:rPr>
+          <w:lang w:val="en-US"/>
+        </w:rPr>
+      </w:pPr>
+      <w:r>
+        <w:rPr>
+          <w:noProof/>
+        </w:rPr>
+        <w:drawing>
+          <wp:inline distT="0" distB="0" distL="0" distR="0" wp14:anchorId="2A3FBD83" wp14:editId="19B4D3C1">
+            <wp:extent cx="5943600" cy="3750310"/>
+            <wp:effectExtent l="0" t="0" r="0" b="0"/>
+            <wp:docPr id="1259005293" name="Picture 20" descr="A blue line drawing of a roof&#10;&#10;Description automatically generated"/>
+            <wp:cNvGraphicFramePr>
+              <a:graphicFrameLocks xmlns:a="http://schemas.openxmlformats.org/drawingml/2006/main" noChangeAspect="1"/>
+            </wp:cNvGraphicFramePr>
+            <a:graphic xmlns:a="http://schemas.openxmlformats.org/drawingml/2006/main">
+              <a:graphicData uri="http://schemas.openxmlformats.org/drawingml/2006/picture">
+                <pic:pic xmlns:pic="http://schemas.openxmlformats.org/drawingml/2006/picture">
+                  <pic:nvPicPr>
+                    <pic:cNvPr id="1259005293" name="Picture 20" descr="A blue line drawing of a roof&#10;&#10;Description automatically generated"/>
+                    <pic:cNvPicPr>
+                      <a:picLocks noChangeAspect="1" noChangeArrowheads="1"/>
+                    </pic:cNvPicPr>
+                  </pic:nvPicPr>
+                  <pic:blipFill>
+                    <a:blip r:embed="rId27">
+                      <a:extLst>
+                        <a:ext uri="{28A0092B-C50C-407E-A947-70E740481C1C}">
+                          <a14:useLocalDpi xmlns:a14="http://schemas.microsoft.com/office/drawing/2010/main" val="0"/>
+                        </a:ext>
+                      </a:extLst>
+                    </a:blip>
+                    <a:srcRect/>
+                    <a:stretch>
+                      <a:fillRect/>
+                    </a:stretch>
+                  </pic:blipFill>
+                  <pic:spPr bwMode="auto">
+                    <a:xfrm>
+                      <a:off x="0" y="0"/>
+                      <a:ext cx="5943600" cy="3750310"/>
                     </a:xfrm>
                     <a:prstGeom prst="rect">
                       <a:avLst/>

</xml_diff>